<commit_message>
git add src/data/profile.ts git commit -m "fix(profile): translate TransmexSentinel project description to English" git push
</commit_message>
<xml_diff>
--- a/public/cv/Ricardo_Alonso_Chavez_Jimenez_EN.docx
+++ b/public/cv/Ricardo_Alonso_Chavez_Jimenez_EN.docx
@@ -30,19 +30,11 @@
           <w:lang w:val="es-ES"/>
         </w:rPr>
       </w:pPr>
-      <w:proofErr w:type="spellStart"/>
       <w:r>
         <w:rPr>
           <w:lang w:val="es-ES"/>
         </w:rPr>
-        <w:t>Location</w:t>
-      </w:r>
-      <w:proofErr w:type="spellEnd"/>
-      <w:r>
-        <w:rPr>
-          <w:lang w:val="es-ES"/>
-        </w:rPr>
-        <w:t>: Nuevo Laredo, Tamaulipas, Mexico</w:t>
+        <w:t>Location: Nuevo Laredo, Tamaulipas, Mexico</w:t>
       </w:r>
       <w:r>
         <w:rPr>
@@ -56,8 +48,29 @@
           <w:lang w:val="es-ES"/>
         </w:rPr>
         <w:br/>
-        <w:t>LinkedIn: https://www.linkedin.com/in/rachavezmia/</w:t>
-      </w:r>
+        <w:t xml:space="preserve">LinkedIn: </w:t>
+      </w:r>
+      <w:hyperlink r:id="rId7" w:history="1">
+        <w:r>
+          <w:rPr>
+            <w:rStyle w:val="Hyperlink"/>
+            <w:lang w:val="es-ES"/>
+          </w:rPr>
+          <w:t>https://www.linkedin.com/in/rachavezmia/</w:t>
+        </w:r>
+      </w:hyperlink>
+    </w:p>
+    <w:p>
+      <w:pPr>
+        <w:pStyle w:val="BodyText"/>
+      </w:pPr>
+      <w:r>
+        <w:t xml:space="preserve">Portfolio: </w:t>
+      </w:r>
+      <w:r>
+        <w:t>https://rachavezz.github.io/portafolio/</w:t>
+      </w:r>
+      <w:hyperlink r:id="rId8" w:history="1"/>
     </w:p>
     <w:p>
       <w:pPr>
@@ -336,10 +349,7 @@
         <w:pStyle w:val="BodyText"/>
       </w:pPr>
       <w:r>
-        <w:t xml:space="preserve">- </w:t>
-      </w:r>
-      <w:r>
-        <w:t>Developed and maintained APIs for DB2 (AS400) queries, enabling integration between AS400 and modern web applications.</w:t>
+        <w:t>- Developed and maintained APIs for DB2 (AS400) queries, enabling integration between AS400 and modern web applications.</w:t>
       </w:r>
     </w:p>
     <w:p>
@@ -347,10 +357,7 @@
         <w:pStyle w:val="BodyText"/>
       </w:pPr>
       <w:r>
-        <w:t xml:space="preserve">- </w:t>
-      </w:r>
-      <w:r>
-        <w:t>Designed and implemented Logstash-to-Kafka data pipelines to process and distribute operational data in near real time.</w:t>
+        <w:t>- Designed and implemented Logstash-to-Kafka data pipelines to process and distribute operational data in near real time.</w:t>
       </w:r>
     </w:p>
     <w:p>
@@ -912,7 +919,6 @@
           <w:lang w:val="es-ES"/>
         </w:rPr>
       </w:pPr>
-      <w:proofErr w:type="spellStart"/>
       <w:r>
         <w:rPr>
           <w:b/>
@@ -920,27 +926,8 @@
           <w:lang w:val="es-ES"/>
         </w:rPr>
         <w:lastRenderedPageBreak/>
-        <w:t>Master’s</w:t>
-      </w:r>
-      <w:proofErr w:type="spellEnd"/>
-      <w:r>
-        <w:rPr>
-          <w:b/>
-          <w:bCs/>
-          <w:lang w:val="es-ES"/>
-        </w:rPr>
-        <w:t xml:space="preserve"> in Artificial </w:t>
-      </w:r>
-      <w:proofErr w:type="spellStart"/>
-      <w:r>
-        <w:rPr>
-          <w:b/>
-          <w:bCs/>
-          <w:lang w:val="es-ES"/>
-        </w:rPr>
-        <w:t>Intelligence</w:t>
-      </w:r>
-      <w:proofErr w:type="spellEnd"/>
+        <w:t>Master’s in Artificial Intelligence</w:t>
+      </w:r>
       <w:r>
         <w:rPr>
           <w:lang w:val="es-ES"/>
@@ -2651,6 +2638,18 @@
     <w:rPr>
       <w:rFonts w:ascii="Consolas" w:hAnsi="Consolas"/>
       <w:sz w:val="22"/>
+    </w:rPr>
+  </w:style>
+  <w:style w:type="character" w:styleId="UnresolvedMention">
+    <w:name w:val="Unresolved Mention"/>
+    <w:basedOn w:val="DefaultParagraphFont"/>
+    <w:uiPriority w:val="99"/>
+    <w:semiHidden/>
+    <w:unhideWhenUsed/>
+    <w:rsid w:val="00A607B6"/>
+    <w:rPr>
+      <w:color w:val="605E5C"/>
+      <w:shd w:val="clear" w:color="auto" w:fill="E1DFDD"/>
     </w:rPr>
   </w:style>
 </w:styles>

</xml_diff>